<commit_message>
Update guideline doc for eksterntest
</commit_message>
<xml_diff>
--- a/D.03.07.00010_2G-27_Guideline_Service_Net.docx
+++ b/D.03.07.00010_2G-27_Guideline_Service_Net.docx
@@ -1,6 +1,6 @@
 
 <file path=word/document.xml><?xml version="1.0" encoding="utf-8"?>
-<w:document xmlns:wpc="http://schemas.microsoft.com/office/word/2010/wordprocessingCanvas" xmlns:mo="http://schemas.microsoft.com/office/mac/office/2008/main" xmlns:mc="http://schemas.openxmlformats.org/markup-compatibility/2006" xmlns:mv="urn:schemas-microsoft-com:mac:vml" xmlns:o="urn:schemas-microsoft-com:office:office" xmlns:r="http://schemas.openxmlformats.org/officeDocument/2006/relationships" xmlns:m="http://schemas.openxmlformats.org/officeDocument/2006/math" xmlns:v="urn:schemas-microsoft-com:vml" xmlns:wp14="http://schemas.microsoft.com/office/word/2010/wordprocessingDrawing" xmlns:wp="http://schemas.openxmlformats.org/drawingml/2006/wordprocessingDrawing" xmlns:w10="urn:schemas-microsoft-com:office:word" xmlns:w="http://schemas.openxmlformats.org/wordprocessingml/2006/main" xmlns:w14="http://schemas.microsoft.com/office/word/2010/wordml" xmlns:w15="http://schemas.microsoft.com/office/word/2012/wordml" xmlns:wpg="http://schemas.microsoft.com/office/word/2010/wordprocessingGroup" xmlns:wpi="http://schemas.microsoft.com/office/word/2010/wordprocessingInk" xmlns:wne="http://schemas.microsoft.com/office/word/2006/wordml" xmlns:wps="http://schemas.microsoft.com/office/word/2010/wordprocessingShape" mc:Ignorable="w14 w15 wp14 mv">
+<w:document xmlns:wpc="http://schemas.microsoft.com/office/word/2010/wordprocessingCanvas" xmlns:mc="http://schemas.openxmlformats.org/markup-compatibility/2006" xmlns:o="urn:schemas-microsoft-com:office:office" xmlns:r="http://schemas.openxmlformats.org/officeDocument/2006/relationships" xmlns:m="http://schemas.openxmlformats.org/officeDocument/2006/math" xmlns:v="urn:schemas-microsoft-com:vml" xmlns:wp14="http://schemas.microsoft.com/office/word/2010/wordprocessingDrawing" xmlns:wp="http://schemas.openxmlformats.org/drawingml/2006/wordprocessingDrawing" xmlns:w10="urn:schemas-microsoft-com:office:word" xmlns:w="http://schemas.openxmlformats.org/wordprocessingml/2006/main" xmlns:w14="http://schemas.microsoft.com/office/word/2010/wordml" xmlns:w15="http://schemas.microsoft.com/office/word/2012/wordml" xmlns:wpg="http://schemas.microsoft.com/office/word/2010/wordprocessingGroup" xmlns:wpi="http://schemas.microsoft.com/office/word/2010/wordprocessingInk" xmlns:wne="http://schemas.microsoft.com/office/word/2006/wordml" xmlns:wps="http://schemas.microsoft.com/office/word/2010/wordprocessingShape" mc:Ignorable="w14 w15 wp14">
   <w:body>
     <w:p>
       <w:pPr>
@@ -32,11 +32,11 @@
           <w:lang w:val="en-US" w:eastAsia="en-US"/>
         </w:rPr>
         <w:pict w14:anchorId="659496C9">
-          <v:shapetype id="_x0000_t202" coordsize="21600,21600" o:spt="202" path="m0,0l0,21600,21600,21600,21600,0xe">
+          <v:shapetype id="_x0000_t202" coordsize="21600,21600" o:spt="202" path="m,l,21600r21600,l21600,xe">
             <v:stroke joinstyle="miter"/>
             <v:path gradientshapeok="t" o:connecttype="rect"/>
           </v:shapetype>
-          <v:shape id="Text_x0020_Box_x0020_9" o:spid="_x0000_s1026" type="#_x0000_t202" style="position:absolute;margin-left:266.5pt;margin-top:476.75pt;width:291.95pt;height:291.95pt;z-index:251656192;visibility:visible;mso-position-horizontal-relative:page;mso-position-vertical-relative:page" o:gfxdata="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" fillcolor="#6579ae" stroked="f">
+          <v:shape id="Text Box 9" o:spid="_x0000_s1026" type="#_x0000_t202" style="position:absolute;margin-left:266.5pt;margin-top:476.75pt;width:291.95pt;height:291.95pt;z-index:251656192;visibility:visible;mso-position-horizontal-relative:page;mso-position-vertical-relative:page" o:gfxdata="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" fillcolor="#6579ae" stroked="f">
             <v:textbox inset=",3mm,,3mm">
               <w:txbxContent>
                 <w:p>
@@ -901,7 +901,23 @@
           <w:rFonts w:ascii="Consolas" w:hAnsi="Consolas"/>
           <w:color w:val="333333"/>
         </w:rPr>
-        <w:t>service.projekt-stoettesystemerne.dk</w:t>
+        <w:t>service.</w:t>
+      </w:r>
+      <w:r>
+        <w:rPr>
+          <w:rFonts w:ascii="Consolas" w:eastAsia="Consolas" w:hAnsi="Consolas" w:cs="Consolas"/>
+          <w:color w:val="333333"/>
+          <w:sz w:val="20"/>
+        </w:rPr>
+        <w:t>eksterntest</w:t>
+      </w:r>
+      <w:r>
+        <w:rPr>
+          <w:rStyle w:val="HTMLCode"/>
+          <w:rFonts w:ascii="Consolas" w:hAnsi="Consolas"/>
+          <w:color w:val="333333"/>
+        </w:rPr>
+        <w:t>-stoettesystemerne.dk</w:t>
       </w:r>
       <w:r>
         <w:rPr>
@@ -975,7 +991,23 @@
           <w:rFonts w:ascii="Consolas" w:hAnsi="Consolas"/>
           <w:color w:val="333333"/>
         </w:rPr>
-        <w:t>service.projekt-stoettesystemerne.dk</w:t>
+        <w:t>service.</w:t>
+      </w:r>
+      <w:r>
+        <w:rPr>
+          <w:rFonts w:ascii="Consolas" w:eastAsia="Consolas" w:hAnsi="Consolas" w:cs="Consolas"/>
+          <w:color w:val="333333"/>
+          <w:sz w:val="20"/>
+        </w:rPr>
+        <w:t>eksterntest</w:t>
+      </w:r>
+      <w:r>
+        <w:rPr>
+          <w:rStyle w:val="HTMLCode"/>
+          <w:rFonts w:ascii="Consolas" w:hAnsi="Consolas"/>
+          <w:color w:val="333333"/>
+        </w:rPr>
+        <w:t>-stoettesystemerne.dk</w:t>
       </w:r>
       <w:r>
         <w:rPr>
@@ -1159,7 +1191,23 @@
           <w:rFonts w:ascii="Consolas" w:hAnsi="Consolas"/>
           <w:color w:val="333333"/>
         </w:rPr>
-        <w:t>service.projekt-stoettesystemerne.dk</w:t>
+        <w:t>service.</w:t>
+      </w:r>
+      <w:r>
+        <w:rPr>
+          <w:rFonts w:ascii="Consolas" w:eastAsia="Consolas" w:hAnsi="Consolas" w:cs="Consolas"/>
+          <w:color w:val="333333"/>
+          <w:sz w:val="20"/>
+        </w:rPr>
+        <w:t>eksterntest</w:t>
+      </w:r>
+      <w:r>
+        <w:rPr>
+          <w:rStyle w:val="HTMLCode"/>
+          <w:rFonts w:ascii="Consolas" w:hAnsi="Consolas"/>
+          <w:color w:val="333333"/>
+        </w:rPr>
+        <w:t>-stoettesystemerne.dk</w:t>
       </w:r>
     </w:p>
     <w:p>
@@ -1352,7 +1400,23 @@
           <w:rFonts w:ascii="Consolas" w:hAnsi="Consolas"/>
           <w:color w:val="333333"/>
         </w:rPr>
-        <w:t>service.projekt-stoettesystemerne.dk</w:t>
+        <w:t>service.</w:t>
+      </w:r>
+      <w:r>
+        <w:rPr>
+          <w:rFonts w:ascii="Consolas" w:eastAsia="Consolas" w:hAnsi="Consolas" w:cs="Consolas"/>
+          <w:color w:val="333333"/>
+          <w:sz w:val="20"/>
+        </w:rPr>
+        <w:t>eksterntest</w:t>
+      </w:r>
+      <w:r>
+        <w:rPr>
+          <w:rStyle w:val="HTMLCode"/>
+          <w:rFonts w:ascii="Consolas" w:hAnsi="Consolas"/>
+          <w:color w:val="333333"/>
+        </w:rPr>
+        <w:t>-stoettesystemerne.dk</w:t>
       </w:r>
     </w:p>
     <w:p>
@@ -1486,8 +1550,24 @@
           <w:rFonts w:ascii="Helvetica Neue" w:hAnsi="Helvetica Neue"/>
           <w:color w:val="333333"/>
         </w:rPr>
-        <w:t>Grant the application pool identity for the web application read permission to the private key for all certificates imported in the previsoun step.</w:t>
-      </w:r>
+        <w:t>Grant the application pool identity for the web application read permission to the private key for all certificate</w:t>
+      </w:r>
+      <w:r>
+        <w:rPr>
+          <w:rFonts w:ascii="Helvetica Neue" w:hAnsi="Helvetica Neue"/>
+          <w:color w:val="333333"/>
+        </w:rPr>
+        <w:t>s imported in the previous</w:t>
+      </w:r>
+      <w:r>
+        <w:rPr>
+          <w:rFonts w:ascii="Helvetica Neue" w:hAnsi="Helvetica Neue"/>
+          <w:color w:val="333333"/>
+        </w:rPr>
+        <w:t xml:space="preserve"> step.</w:t>
+      </w:r>
+      <w:bookmarkStart w:id="3" w:name="_GoBack"/>
+      <w:bookmarkEnd w:id="3"/>
     </w:p>
     <w:p>
       <w:pPr>
@@ -1523,15 +1603,23 @@
           <w:rFonts w:ascii="Consolas" w:hAnsi="Consolas"/>
           <w:color w:val="333333"/>
         </w:rPr>
-        <w:t>C:\kombit-service-net\Certificates\StsServiceCertificate.cer</w:t>
-      </w:r>
-      <w:r>
-        <w:rPr>
-          <w:rStyle w:val="apple-converted-space"/>
-          <w:rFonts w:ascii="Helvetica Neue" w:hAnsi="Helvetica Neue"/>
-          <w:color w:val="333333"/>
-        </w:rPr>
-        <w:t> </w:t>
+        <w:t>C:\kombit-service-net\Certificates\</w:t>
+      </w:r>
+      <w:r>
+        <w:rPr>
+          <w:rStyle w:val="HTMLCode"/>
+          <w:rFonts w:ascii="Consolas" w:hAnsi="Consolas"/>
+          <w:color w:val="333333"/>
+        </w:rPr>
+        <w:t>KOMBIT AS - KOMBIT Stoettesystemer-T.cer</w:t>
+      </w:r>
+      <w:r>
+        <w:rPr>
+          <w:rStyle w:val="HTMLCode"/>
+          <w:rFonts w:ascii="Consolas" w:hAnsi="Consolas"/>
+          <w:color w:val="333333"/>
+        </w:rPr>
+        <w:t xml:space="preserve"> </w:t>
       </w:r>
       <w:r>
         <w:rPr>
@@ -1589,9 +1677,8 @@
           <w:rPr>
             <w:rStyle w:val="Hyperlink"/>
             <w:rFonts w:ascii="Helvetica Neue" w:hAnsi="Helvetica Neue"/>
-            <w:color w:val="4078C0"/>
           </w:rPr>
-          <w:t>https://service.projekt-stoettesystemerne.dk/</w:t>
+          <w:t>https://service.eksterntest-stoettesystemerne.dk/</w:t>
         </w:r>
       </w:hyperlink>
     </w:p>
@@ -1623,8 +1710,8 @@
           <w:szCs w:val="36"/>
         </w:rPr>
       </w:pPr>
-      <w:bookmarkStart w:id="3" w:name="user-content-“configurationparameters”"/>
-      <w:bookmarkEnd w:id="3"/>
+      <w:bookmarkStart w:id="4" w:name="user-content-“configurationparameters”"/>
+      <w:bookmarkEnd w:id="4"/>
       <w:r>
         <w:rPr>
           <w:rFonts w:ascii="Helvetica Neue" w:hAnsi="Helvetica Neue"/>
@@ -1873,8 +1960,8 @@
           <w:szCs w:val="42"/>
         </w:rPr>
       </w:pPr>
-      <w:bookmarkStart w:id="4" w:name="user-content-“anvendersystem”"/>
-      <w:bookmarkEnd w:id="4"/>
+      <w:bookmarkStart w:id="5" w:name="user-content-“anvendersystem”"/>
+      <w:bookmarkEnd w:id="5"/>
       <w:r>
         <w:rPr>
           <w:rFonts w:ascii="Helvetica Neue" w:hAnsi="Helvetica Neue"/>
@@ -2068,7 +2155,6 @@
           <w:rFonts w:ascii="Helvetica Neue" w:hAnsi="Helvetica Neue"/>
           <w:color w:val="333333"/>
         </w:rPr>
-        <w:lastRenderedPageBreak/>
         <w:t>It also simulates how to use the issued token to send a request to the service and process the response from the service. This includes:</w:t>
       </w:r>
     </w:p>
@@ -2089,6 +2175,7 @@
           <w:rFonts w:ascii="Helvetica Neue" w:hAnsi="Helvetica Neue"/>
           <w:color w:val="333333"/>
         </w:rPr>
+        <w:lastRenderedPageBreak/>
         <w:t>How to send the request to the service with an issued token.</w:t>
       </w:r>
     </w:p>
@@ -2123,8 +2210,8 @@
           <w:szCs w:val="36"/>
         </w:rPr>
       </w:pPr>
-      <w:bookmarkStart w:id="5" w:name="user-content-“consumerconfiguration”"/>
-      <w:bookmarkEnd w:id="5"/>
+      <w:bookmarkStart w:id="6" w:name="user-content-“consumerconfiguration”"/>
+      <w:bookmarkEnd w:id="6"/>
       <w:r>
         <w:rPr>
           <w:rFonts w:ascii="Helvetica Neue" w:hAnsi="Helvetica Neue"/>
@@ -2617,7 +2704,6 @@
           <w:rFonts w:ascii="Consolas" w:hAnsi="Consolas"/>
           <w:color w:val="333333"/>
         </w:rPr>
-        <w:lastRenderedPageBreak/>
         <w:t>ServiceServiceCertificateThumbprint</w:t>
       </w:r>
       <w:r>
@@ -2785,6 +2871,7 @@
           <w:rFonts w:ascii="Consolas" w:hAnsi="Consolas"/>
           <w:color w:val="333333"/>
         </w:rPr>
+        <w:lastRenderedPageBreak/>
         <w:t>SoapMessageLogLocation</w:t>
       </w:r>
       <w:r>
@@ -2969,8 +3056,6 @@
           <w:lang w:val="en-US"/>
         </w:rPr>
       </w:pPr>
-      <w:bookmarkStart w:id="6" w:name="_GoBack"/>
-      <w:bookmarkEnd w:id="6"/>
     </w:p>
     <w:sectPr>
       <w:headerReference w:type="even" r:id="rId14"/>
@@ -2986,7 +3071,7 @@
 </file>
 
 <file path=word/endnotes.xml><?xml version="1.0" encoding="utf-8"?>
-<w:endnotes xmlns:wpc="http://schemas.microsoft.com/office/word/2010/wordprocessingCanvas" xmlns:mo="http://schemas.microsoft.com/office/mac/office/2008/main" xmlns:mc="http://schemas.openxmlformats.org/markup-compatibility/2006" xmlns:mv="urn:schemas-microsoft-com:mac:vml" xmlns:o="urn:schemas-microsoft-com:office:office" xmlns:r="http://schemas.openxmlformats.org/officeDocument/2006/relationships" xmlns:m="http://schemas.openxmlformats.org/officeDocument/2006/math" xmlns:v="urn:schemas-microsoft-com:vml" xmlns:wp14="http://schemas.microsoft.com/office/word/2010/wordprocessingDrawing" xmlns:wp="http://schemas.openxmlformats.org/drawingml/2006/wordprocessingDrawing" xmlns:w10="urn:schemas-microsoft-com:office:word" xmlns:w="http://schemas.openxmlformats.org/wordprocessingml/2006/main" xmlns:w14="http://schemas.microsoft.com/office/word/2010/wordml" xmlns:w15="http://schemas.microsoft.com/office/word/2012/wordml" xmlns:wpg="http://schemas.microsoft.com/office/word/2010/wordprocessingGroup" xmlns:wpi="http://schemas.microsoft.com/office/word/2010/wordprocessingInk" xmlns:wne="http://schemas.microsoft.com/office/word/2006/wordml" xmlns:wps="http://schemas.microsoft.com/office/word/2010/wordprocessingShape" mc:Ignorable="w14 w15 wp14 mv">
+<w:endnotes xmlns:wpc="http://schemas.microsoft.com/office/word/2010/wordprocessingCanvas" xmlns:mc="http://schemas.openxmlformats.org/markup-compatibility/2006" xmlns:o="urn:schemas-microsoft-com:office:office" xmlns:r="http://schemas.openxmlformats.org/officeDocument/2006/relationships" xmlns:m="http://schemas.openxmlformats.org/officeDocument/2006/math" xmlns:v="urn:schemas-microsoft-com:vml" xmlns:wp14="http://schemas.microsoft.com/office/word/2010/wordprocessingDrawing" xmlns:wp="http://schemas.openxmlformats.org/drawingml/2006/wordprocessingDrawing" xmlns:w10="urn:schemas-microsoft-com:office:word" xmlns:w="http://schemas.openxmlformats.org/wordprocessingml/2006/main" xmlns:w14="http://schemas.microsoft.com/office/word/2010/wordml" xmlns:w15="http://schemas.microsoft.com/office/word/2012/wordml" xmlns:wpg="http://schemas.microsoft.com/office/word/2010/wordprocessingGroup" xmlns:wpi="http://schemas.microsoft.com/office/word/2010/wordprocessingInk" xmlns:wne="http://schemas.microsoft.com/office/word/2006/wordml" xmlns:wps="http://schemas.microsoft.com/office/word/2010/wordprocessingShape" mc:Ignorable="w14 w15 wp14">
   <w:endnote w:type="separator" w:id="-1">
     <w:p>
       <w:r>
@@ -3005,7 +3090,7 @@
 </file>
 
 <file path=word/footer1.xml><?xml version="1.0" encoding="utf-8"?>
-<w:ftr xmlns:wpc="http://schemas.microsoft.com/office/word/2010/wordprocessingCanvas" xmlns:mo="http://schemas.microsoft.com/office/mac/office/2008/main" xmlns:mc="http://schemas.openxmlformats.org/markup-compatibility/2006" xmlns:mv="urn:schemas-microsoft-com:mac:vml" xmlns:o="urn:schemas-microsoft-com:office:office" xmlns:r="http://schemas.openxmlformats.org/officeDocument/2006/relationships" xmlns:m="http://schemas.openxmlformats.org/officeDocument/2006/math" xmlns:v="urn:schemas-microsoft-com:vml" xmlns:wp14="http://schemas.microsoft.com/office/word/2010/wordprocessingDrawing" xmlns:wp="http://schemas.openxmlformats.org/drawingml/2006/wordprocessingDrawing" xmlns:w10="urn:schemas-microsoft-com:office:word" xmlns:w="http://schemas.openxmlformats.org/wordprocessingml/2006/main" xmlns:w14="http://schemas.microsoft.com/office/word/2010/wordml" xmlns:w15="http://schemas.microsoft.com/office/word/2012/wordml" xmlns:wpg="http://schemas.microsoft.com/office/word/2010/wordprocessingGroup" xmlns:wpi="http://schemas.microsoft.com/office/word/2010/wordprocessingInk" xmlns:wne="http://schemas.microsoft.com/office/word/2006/wordml" xmlns:wps="http://schemas.microsoft.com/office/word/2010/wordprocessingShape" mc:Ignorable="w14 w15 wp14 mv">
+<w:ftr xmlns:wpc="http://schemas.microsoft.com/office/word/2010/wordprocessingCanvas" xmlns:mc="http://schemas.openxmlformats.org/markup-compatibility/2006" xmlns:o="urn:schemas-microsoft-com:office:office" xmlns:r="http://schemas.openxmlformats.org/officeDocument/2006/relationships" xmlns:m="http://schemas.openxmlformats.org/officeDocument/2006/math" xmlns:v="urn:schemas-microsoft-com:vml" xmlns:wp14="http://schemas.microsoft.com/office/word/2010/wordprocessingDrawing" xmlns:wp="http://schemas.openxmlformats.org/drawingml/2006/wordprocessingDrawing" xmlns:w10="urn:schemas-microsoft-com:office:word" xmlns:w="http://schemas.openxmlformats.org/wordprocessingml/2006/main" xmlns:w14="http://schemas.microsoft.com/office/word/2010/wordml" xmlns:w15="http://schemas.microsoft.com/office/word/2012/wordml" xmlns:wpg="http://schemas.microsoft.com/office/word/2010/wordprocessingGroup" xmlns:wpi="http://schemas.microsoft.com/office/word/2010/wordprocessingInk" xmlns:wne="http://schemas.microsoft.com/office/word/2006/wordml" xmlns:wps="http://schemas.microsoft.com/office/word/2010/wordprocessingShape" mc:Ignorable="w14 w15 wp14">
   <w:p>
     <w:pPr>
       <w:pStyle w:val="Footer"/>
@@ -3134,7 +3219,7 @@
         <w:sz w:val="16"/>
         <w:szCs w:val="16"/>
       </w:rPr>
-      <w:t>2</w:t>
+      <w:t>4</w:t>
     </w:r>
     <w:r>
       <w:rPr>
@@ -3198,7 +3283,7 @@
 </file>
 
 <file path=word/footnotes.xml><?xml version="1.0" encoding="utf-8"?>
-<w:footnotes xmlns:wpc="http://schemas.microsoft.com/office/word/2010/wordprocessingCanvas" xmlns:mo="http://schemas.microsoft.com/office/mac/office/2008/main" xmlns:mc="http://schemas.openxmlformats.org/markup-compatibility/2006" xmlns:mv="urn:schemas-microsoft-com:mac:vml" xmlns:o="urn:schemas-microsoft-com:office:office" xmlns:r="http://schemas.openxmlformats.org/officeDocument/2006/relationships" xmlns:m="http://schemas.openxmlformats.org/officeDocument/2006/math" xmlns:v="urn:schemas-microsoft-com:vml" xmlns:wp14="http://schemas.microsoft.com/office/word/2010/wordprocessingDrawing" xmlns:wp="http://schemas.openxmlformats.org/drawingml/2006/wordprocessingDrawing" xmlns:w10="urn:schemas-microsoft-com:office:word" xmlns:w="http://schemas.openxmlformats.org/wordprocessingml/2006/main" xmlns:w14="http://schemas.microsoft.com/office/word/2010/wordml" xmlns:w15="http://schemas.microsoft.com/office/word/2012/wordml" xmlns:wpg="http://schemas.microsoft.com/office/word/2010/wordprocessingGroup" xmlns:wpi="http://schemas.microsoft.com/office/word/2010/wordprocessingInk" xmlns:wne="http://schemas.microsoft.com/office/word/2006/wordml" xmlns:wps="http://schemas.microsoft.com/office/word/2010/wordprocessingShape" mc:Ignorable="w14 w15 wp14 mv">
+<w:footnotes xmlns:wpc="http://schemas.microsoft.com/office/word/2010/wordprocessingCanvas" xmlns:mc="http://schemas.openxmlformats.org/markup-compatibility/2006" xmlns:o="urn:schemas-microsoft-com:office:office" xmlns:r="http://schemas.openxmlformats.org/officeDocument/2006/relationships" xmlns:m="http://schemas.openxmlformats.org/officeDocument/2006/math" xmlns:v="urn:schemas-microsoft-com:vml" xmlns:wp14="http://schemas.microsoft.com/office/word/2010/wordprocessingDrawing" xmlns:wp="http://schemas.openxmlformats.org/drawingml/2006/wordprocessingDrawing" xmlns:w10="urn:schemas-microsoft-com:office:word" xmlns:w="http://schemas.openxmlformats.org/wordprocessingml/2006/main" xmlns:w14="http://schemas.microsoft.com/office/word/2010/wordml" xmlns:w15="http://schemas.microsoft.com/office/word/2012/wordml" xmlns:wpg="http://schemas.microsoft.com/office/word/2010/wordprocessingGroup" xmlns:wpi="http://schemas.microsoft.com/office/word/2010/wordprocessingInk" xmlns:wne="http://schemas.microsoft.com/office/word/2006/wordml" xmlns:wps="http://schemas.microsoft.com/office/word/2010/wordprocessingShape" mc:Ignorable="w14 w15 wp14">
   <w:footnote w:type="separator" w:id="-1">
     <w:p>
       <w:r>
@@ -3217,7 +3302,7 @@
 </file>
 
 <file path=word/header1.xml><?xml version="1.0" encoding="utf-8"?>
-<w:hdr xmlns:wpc="http://schemas.microsoft.com/office/word/2010/wordprocessingCanvas" xmlns:mo="http://schemas.microsoft.com/office/mac/office/2008/main" xmlns:mc="http://schemas.openxmlformats.org/markup-compatibility/2006" xmlns:mv="urn:schemas-microsoft-com:mac:vml" xmlns:o="urn:schemas-microsoft-com:office:office" xmlns:r="http://schemas.openxmlformats.org/officeDocument/2006/relationships" xmlns:m="http://schemas.openxmlformats.org/officeDocument/2006/math" xmlns:v="urn:schemas-microsoft-com:vml" xmlns:wp14="http://schemas.microsoft.com/office/word/2010/wordprocessingDrawing" xmlns:wp="http://schemas.openxmlformats.org/drawingml/2006/wordprocessingDrawing" xmlns:w10="urn:schemas-microsoft-com:office:word" xmlns:w="http://schemas.openxmlformats.org/wordprocessingml/2006/main" xmlns:w14="http://schemas.microsoft.com/office/word/2010/wordml" xmlns:w15="http://schemas.microsoft.com/office/word/2012/wordml" xmlns:wpg="http://schemas.microsoft.com/office/word/2010/wordprocessingGroup" xmlns:wpi="http://schemas.microsoft.com/office/word/2010/wordprocessingInk" xmlns:wne="http://schemas.microsoft.com/office/word/2006/wordml" xmlns:wps="http://schemas.microsoft.com/office/word/2010/wordprocessingShape" mc:Ignorable="w14 w15 wp14 mv">
+<w:hdr xmlns:wpc="http://schemas.microsoft.com/office/word/2010/wordprocessingCanvas" xmlns:mc="http://schemas.openxmlformats.org/markup-compatibility/2006" xmlns:o="urn:schemas-microsoft-com:office:office" xmlns:r="http://schemas.openxmlformats.org/officeDocument/2006/relationships" xmlns:m="http://schemas.openxmlformats.org/officeDocument/2006/math" xmlns:v="urn:schemas-microsoft-com:vml" xmlns:wp14="http://schemas.microsoft.com/office/word/2010/wordprocessingDrawing" xmlns:wp="http://schemas.openxmlformats.org/drawingml/2006/wordprocessingDrawing" xmlns:w10="urn:schemas-microsoft-com:office:word" xmlns:w="http://schemas.openxmlformats.org/wordprocessingml/2006/main" xmlns:w14="http://schemas.microsoft.com/office/word/2010/wordml" xmlns:w15="http://schemas.microsoft.com/office/word/2012/wordml" xmlns:wpg="http://schemas.microsoft.com/office/word/2010/wordprocessingGroup" xmlns:wpi="http://schemas.microsoft.com/office/word/2010/wordprocessingInk" xmlns:wne="http://schemas.microsoft.com/office/word/2006/wordml" xmlns:wps="http://schemas.microsoft.com/office/word/2010/wordprocessingShape" mc:Ignorable="w14 w15 wp14">
   <w:p>
     <w:pPr>
       <w:pStyle w:val="Header"/>
@@ -3227,7 +3312,7 @@
         <w:noProof/>
       </w:rPr>
       <w:pict w14:anchorId="1EEE0B4A">
-        <v:shapetype id="_x0000_t136" coordsize="21600,21600" o:spt="136" adj="10800" path="m@7,0l@8,0m@5,21600l@6,21600e">
+        <v:shapetype id="_x0000_t136" coordsize="21600,21600" o:spt="136" adj="10800" path="m@7,l@8,m@5,21600l@6,21600e">
           <v:formulas>
             <v:f eqn="sum #0 0 10800"/>
             <v:f eqn="prod #0 2 1"/>
@@ -3263,7 +3348,7 @@
 </file>
 
 <file path=word/header2.xml><?xml version="1.0" encoding="utf-8"?>
-<w:hdr xmlns:wpc="http://schemas.microsoft.com/office/word/2010/wordprocessingCanvas" xmlns:mo="http://schemas.microsoft.com/office/mac/office/2008/main" xmlns:mc="http://schemas.openxmlformats.org/markup-compatibility/2006" xmlns:mv="urn:schemas-microsoft-com:mac:vml" xmlns:o="urn:schemas-microsoft-com:office:office" xmlns:r="http://schemas.openxmlformats.org/officeDocument/2006/relationships" xmlns:m="http://schemas.openxmlformats.org/officeDocument/2006/math" xmlns:v="urn:schemas-microsoft-com:vml" xmlns:wp14="http://schemas.microsoft.com/office/word/2010/wordprocessingDrawing" xmlns:wp="http://schemas.openxmlformats.org/drawingml/2006/wordprocessingDrawing" xmlns:w10="urn:schemas-microsoft-com:office:word" xmlns:w="http://schemas.openxmlformats.org/wordprocessingml/2006/main" xmlns:w14="http://schemas.microsoft.com/office/word/2010/wordml" xmlns:w15="http://schemas.microsoft.com/office/word/2012/wordml" xmlns:wpg="http://schemas.microsoft.com/office/word/2010/wordprocessingGroup" xmlns:wpi="http://schemas.microsoft.com/office/word/2010/wordprocessingInk" xmlns:wne="http://schemas.microsoft.com/office/word/2006/wordml" xmlns:wps="http://schemas.microsoft.com/office/word/2010/wordprocessingShape" mc:Ignorable="w14 w15 wp14 mv">
+<w:hdr xmlns:wpc="http://schemas.microsoft.com/office/word/2010/wordprocessingCanvas" xmlns:mc="http://schemas.openxmlformats.org/markup-compatibility/2006" xmlns:o="urn:schemas-microsoft-com:office:office" xmlns:r="http://schemas.openxmlformats.org/officeDocument/2006/relationships" xmlns:m="http://schemas.openxmlformats.org/officeDocument/2006/math" xmlns:v="urn:schemas-microsoft-com:vml" xmlns:wp14="http://schemas.microsoft.com/office/word/2010/wordprocessingDrawing" xmlns:wp="http://schemas.openxmlformats.org/drawingml/2006/wordprocessingDrawing" xmlns:w10="urn:schemas-microsoft-com:office:word" xmlns:w="http://schemas.openxmlformats.org/wordprocessingml/2006/main" xmlns:w14="http://schemas.microsoft.com/office/word/2010/wordml" xmlns:w15="http://schemas.microsoft.com/office/word/2012/wordml" xmlns:wpg="http://schemas.microsoft.com/office/word/2010/wordprocessingGroup" xmlns:wpi="http://schemas.microsoft.com/office/word/2010/wordprocessingInk" xmlns:wne="http://schemas.microsoft.com/office/word/2006/wordml" xmlns:wps="http://schemas.microsoft.com/office/word/2010/wordprocessingShape" mc:Ignorable="w14 w15 wp14">
   <w:p>
     <w:pPr>
       <w:pStyle w:val="GlobeteamNavnetrk"/>
@@ -3279,7 +3364,7 @@
         <w:noProof/>
       </w:rPr>
       <w:pict w14:anchorId="2D33DFD7">
-        <v:shapetype id="_x0000_t136" coordsize="21600,21600" o:spt="136" adj="10800" path="m@7,0l@8,0m@5,21600l@6,21600e">
+        <v:shapetype id="_x0000_t136" coordsize="21600,21600" o:spt="136" adj="10800" path="m@7,l@8,m@5,21600l@6,21600e">
           <v:formulas>
             <v:f eqn="sum #0 0 10800"/>
             <v:f eqn="prod #0 2 1"/>
@@ -3318,11 +3403,11 @@
         <w:lang w:val="en-US" w:eastAsia="en-US"/>
       </w:rPr>
       <w:pict w14:anchorId="3A1EF94C">
-        <v:shapetype id="_x0000_t202" coordsize="21600,21600" o:spt="202" path="m0,0l0,21600,21600,21600,21600,0xe">
+        <v:shapetype id="_x0000_t202" coordsize="21600,21600" o:spt="202" path="m,l,21600r21600,l21600,xe">
           <v:stroke joinstyle="miter"/>
           <v:path gradientshapeok="t" o:connecttype="rect"/>
         </v:shapetype>
-        <v:shape id="Text_x0020_box_x0020_40" o:spid="_x0000_s2121" type="#_x0000_t202" style="position:absolute;left:0;text-align:left;margin-left:14.2pt;margin-top:53pt;width:320.9pt;height:5.65pt;z-index:251655680;visibility:visible;mso-position-horizontal-relative:page;mso-position-vertical-relative:page" o:gfxdata="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" fillcolor="#6579ae" stroked="f">
+        <v:shape id="Text box 40" o:spid="_x0000_s2121" type="#_x0000_t202" style="position:absolute;left:0;text-align:left;margin-left:14.2pt;margin-top:53pt;width:320.9pt;height:5.65pt;z-index:251655680;visibility:visible;mso-position-horizontal-relative:page;mso-position-vertical-relative:page" o:gfxdata="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" fillcolor="#6579ae" stroked="f">
           <v:textbox>
             <w:txbxContent>
               <w:p/>
@@ -3420,7 +3505,7 @@
 </file>
 
 <file path=word/header3.xml><?xml version="1.0" encoding="utf-8"?>
-<w:hdr xmlns:wpc="http://schemas.microsoft.com/office/word/2010/wordprocessingCanvas" xmlns:mo="http://schemas.microsoft.com/office/mac/office/2008/main" xmlns:mc="http://schemas.openxmlformats.org/markup-compatibility/2006" xmlns:mv="urn:schemas-microsoft-com:mac:vml" xmlns:o="urn:schemas-microsoft-com:office:office" xmlns:r="http://schemas.openxmlformats.org/officeDocument/2006/relationships" xmlns:m="http://schemas.openxmlformats.org/officeDocument/2006/math" xmlns:v="urn:schemas-microsoft-com:vml" xmlns:wp14="http://schemas.microsoft.com/office/word/2010/wordprocessingDrawing" xmlns:wp="http://schemas.openxmlformats.org/drawingml/2006/wordprocessingDrawing" xmlns:w10="urn:schemas-microsoft-com:office:word" xmlns:w="http://schemas.openxmlformats.org/wordprocessingml/2006/main" xmlns:w14="http://schemas.microsoft.com/office/word/2010/wordml" xmlns:w15="http://schemas.microsoft.com/office/word/2012/wordml" xmlns:wpg="http://schemas.microsoft.com/office/word/2010/wordprocessingGroup" xmlns:wpi="http://schemas.microsoft.com/office/word/2010/wordprocessingInk" xmlns:wne="http://schemas.microsoft.com/office/word/2006/wordml" xmlns:wps="http://schemas.microsoft.com/office/word/2010/wordprocessingShape" mc:Ignorable="w14 w15 wp14 mv">
+<w:hdr xmlns:wpc="http://schemas.microsoft.com/office/word/2010/wordprocessingCanvas" xmlns:mc="http://schemas.openxmlformats.org/markup-compatibility/2006" xmlns:o="urn:schemas-microsoft-com:office:office" xmlns:r="http://schemas.openxmlformats.org/officeDocument/2006/relationships" xmlns:m="http://schemas.openxmlformats.org/officeDocument/2006/math" xmlns:v="urn:schemas-microsoft-com:vml" xmlns:wp14="http://schemas.microsoft.com/office/word/2010/wordprocessingDrawing" xmlns:wp="http://schemas.openxmlformats.org/drawingml/2006/wordprocessingDrawing" xmlns:w10="urn:schemas-microsoft-com:office:word" xmlns:w="http://schemas.openxmlformats.org/wordprocessingml/2006/main" xmlns:w14="http://schemas.microsoft.com/office/word/2010/wordml" xmlns:w15="http://schemas.microsoft.com/office/word/2012/wordml" xmlns:wpg="http://schemas.microsoft.com/office/word/2010/wordprocessingGroup" xmlns:wpi="http://schemas.microsoft.com/office/word/2010/wordprocessingInk" xmlns:wne="http://schemas.microsoft.com/office/word/2006/wordml" xmlns:wps="http://schemas.microsoft.com/office/word/2010/wordprocessingShape" mc:Ignorable="w14 w15 wp14">
   <w:p>
     <w:pPr>
       <w:pStyle w:val="Header"/>
@@ -3430,7 +3515,7 @@
         <w:noProof/>
       </w:rPr>
       <w:pict w14:anchorId="1B9C1982">
-        <v:shapetype id="_x0000_t136" coordsize="21600,21600" o:spt="136" adj="10800" path="m@7,0l@8,0m@5,21600l@6,21600e">
+        <v:shapetype id="_x0000_t136" coordsize="21600,21600" o:spt="136" adj="10800" path="m@7,l@8,m@5,21600l@6,21600e">
           <v:formulas>
             <v:f eqn="sum #0 0 10800"/>
             <v:f eqn="prod #0 2 1"/>
@@ -4050,11 +4135,11 @@
         <w:lang w:val="en-US" w:eastAsia="en-US"/>
       </w:rPr>
       <w:pict w14:anchorId="0F9942C4">
-        <v:shapetype id="_x0000_t202" coordsize="21600,21600" o:spt="202" path="m0,0l0,21600,21600,21600,21600,0xe">
+        <v:shapetype id="_x0000_t202" coordsize="21600,21600" o:spt="202" path="m,l,21600r21600,l21600,xe">
           <v:stroke joinstyle="miter"/>
           <v:path gradientshapeok="t" o:connecttype="rect"/>
         </v:shapetype>
-        <v:shape id="Tekstboks_x003a__x0020_GLOBETEAM" o:spid="_x0000_s2120" type="#_x0000_t202" style="position:absolute;margin-left:0;margin-top:161.3pt;width:4in;height:17.85pt;z-index:251652608;visibility:visible;mso-position-horizontal-relative:text;mso-position-vertical-relative:text" o:gfxdata="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" filled="f" stroked="f">
+        <v:shape id="Tekstboks: GLOBETEAM" o:spid="_x0000_s2120" type="#_x0000_t202" style="position:absolute;margin-left:0;margin-top:161.3pt;width:4in;height:17.85pt;z-index:251652608;visibility:visible;mso-position-horizontal-relative:text;mso-position-vertical-relative:text" o:gfxdata="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" filled="f" stroked="f">
           <v:textbox inset="0,0,0,0">
             <w:txbxContent>
               <w:p>
@@ -4077,7 +4162,7 @@
         <w:lang w:val="en-US" w:eastAsia="en-US"/>
       </w:rPr>
       <w:pict w14:anchorId="05A316DF">
-        <v:shape id="Text_x0020_Box_x0020_35" o:spid="_x0000_s2119" type="#_x0000_t202" style="position:absolute;margin-left:266.5pt;margin-top:289.15pt;width:291.95pt;height:14.15pt;z-index:251651584;visibility:visible;mso-position-horizontal-relative:page;mso-position-vertical-relative:page" o:gfxdata="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" fillcolor="#6579ae" stroked="f">
+        <v:shape id="Text Box 35" o:spid="_x0000_s2119" type="#_x0000_t202" style="position:absolute;margin-left:266.5pt;margin-top:289.15pt;width:291.95pt;height:14.15pt;z-index:251651584;visibility:visible;mso-position-horizontal-relative:page;mso-position-vertical-relative:page" o:gfxdata="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" fillcolor="#6579ae" stroked="f">
           <v:textbox>
             <w:txbxContent>
               <w:p>
@@ -4099,7 +4184,7 @@
         <w:lang w:val="en-US" w:eastAsia="en-US"/>
       </w:rPr>
       <w:pict w14:anchorId="5CB12F4B">
-        <v:shape id="Text_x0020_Box_x0020_34" o:spid="_x0000_s2118" type="#_x0000_t202" style="position:absolute;margin-left:266.5pt;margin-top:416.75pt;width:291.95pt;height:34pt;z-index:251650560;visibility:visible;mso-position-horizontal-relative:page;mso-position-vertical-relative:page" o:gfxdata="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" fillcolor="#6579ae" stroked="f">
+        <v:shape id="Text Box 34" o:spid="_x0000_s2118" type="#_x0000_t202" style="position:absolute;margin-left:266.5pt;margin-top:416.75pt;width:291.95pt;height:34pt;z-index:251650560;visibility:visible;mso-position-horizontal-relative:page;mso-position-vertical-relative:page" o:gfxdata="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" fillcolor="#6579ae" stroked="f">
           <v:textbox>
             <w:txbxContent>
               <w:p>
@@ -4121,7 +4206,7 @@
         <w:lang w:val="en-US" w:eastAsia="en-US"/>
       </w:rPr>
       <w:pict w14:anchorId="147038A0">
-        <v:shape id="Text_x0020_Box_x0020_33" o:spid="_x0000_s2117" type="#_x0000_t202" style="position:absolute;margin-left:266.5pt;margin-top:345.85pt;width:291.95pt;height:22.7pt;z-index:251649536;visibility:visible;mso-position-horizontal-relative:page;mso-position-vertical-relative:page" o:gfxdata="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" fillcolor="#6579ae" stroked="f">
+        <v:shape id="Text Box 33" o:spid="_x0000_s2117" type="#_x0000_t202" style="position:absolute;margin-left:266.5pt;margin-top:345.85pt;width:291.95pt;height:22.7pt;z-index:251649536;visibility:visible;mso-position-horizontal-relative:page;mso-position-vertical-relative:page" o:gfxdata="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" fillcolor="#6579ae" stroked="f">
           <v:textbox>
             <w:txbxContent>
               <w:p>
@@ -4143,7 +4228,7 @@
         <w:lang w:val="en-US" w:eastAsia="en-US"/>
       </w:rPr>
       <w:pict w14:anchorId="30390693">
-        <v:shape id="Text_x0020_Box_x0020_32" o:spid="_x0000_s2116" type="#_x0000_t202" style="position:absolute;margin-left:266.5pt;margin-top:214.05pt;width:291.95pt;height:8.5pt;z-index:251648512;visibility:visible;mso-position-horizontal-relative:page;mso-position-vertical-relative:page" o:gfxdata="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" fillcolor="#6579ae" stroked="f">
+        <v:shape id="Text Box 32" o:spid="_x0000_s2116" type="#_x0000_t202" style="position:absolute;margin-left:266.5pt;margin-top:214.05pt;width:291.95pt;height:8.5pt;z-index:251648512;visibility:visible;mso-position-horizontal-relative:page;mso-position-vertical-relative:page" o:gfxdata="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" fillcolor="#6579ae" stroked="f">
           <v:textbox>
             <w:txbxContent>
               <w:p>
@@ -4164,7 +4249,7 @@
 </file>
 
 <file path=word/header4.xml><?xml version="1.0" encoding="utf-8"?>
-<w:hdr xmlns:wpc="http://schemas.microsoft.com/office/word/2010/wordprocessingCanvas" xmlns:mo="http://schemas.microsoft.com/office/mac/office/2008/main" xmlns:mc="http://schemas.openxmlformats.org/markup-compatibility/2006" xmlns:mv="urn:schemas-microsoft-com:mac:vml" xmlns:o="urn:schemas-microsoft-com:office:office" xmlns:r="http://schemas.openxmlformats.org/officeDocument/2006/relationships" xmlns:m="http://schemas.openxmlformats.org/officeDocument/2006/math" xmlns:v="urn:schemas-microsoft-com:vml" xmlns:wp14="http://schemas.microsoft.com/office/word/2010/wordprocessingDrawing" xmlns:wp="http://schemas.openxmlformats.org/drawingml/2006/wordprocessingDrawing" xmlns:w10="urn:schemas-microsoft-com:office:word" xmlns:w="http://schemas.openxmlformats.org/wordprocessingml/2006/main" xmlns:w14="http://schemas.microsoft.com/office/word/2010/wordml" xmlns:w15="http://schemas.microsoft.com/office/word/2012/wordml" xmlns:wpg="http://schemas.microsoft.com/office/word/2010/wordprocessingGroup" xmlns:wpi="http://schemas.microsoft.com/office/word/2010/wordprocessingInk" xmlns:wne="http://schemas.microsoft.com/office/word/2006/wordml" xmlns:wps="http://schemas.microsoft.com/office/word/2010/wordprocessingShape" mc:Ignorable="w14 w15 wp14 mv">
+<w:hdr xmlns:wpc="http://schemas.microsoft.com/office/word/2010/wordprocessingCanvas" xmlns:mc="http://schemas.openxmlformats.org/markup-compatibility/2006" xmlns:o="urn:schemas-microsoft-com:office:office" xmlns:r="http://schemas.openxmlformats.org/officeDocument/2006/relationships" xmlns:m="http://schemas.openxmlformats.org/officeDocument/2006/math" xmlns:v="urn:schemas-microsoft-com:vml" xmlns:wp14="http://schemas.microsoft.com/office/word/2010/wordprocessingDrawing" xmlns:wp="http://schemas.openxmlformats.org/drawingml/2006/wordprocessingDrawing" xmlns:w10="urn:schemas-microsoft-com:office:word" xmlns:w="http://schemas.openxmlformats.org/wordprocessingml/2006/main" xmlns:w14="http://schemas.microsoft.com/office/word/2010/wordml" xmlns:w15="http://schemas.microsoft.com/office/word/2012/wordml" xmlns:wpg="http://schemas.microsoft.com/office/word/2010/wordprocessingGroup" xmlns:wpi="http://schemas.microsoft.com/office/word/2010/wordprocessingInk" xmlns:wne="http://schemas.microsoft.com/office/word/2006/wordml" xmlns:wps="http://schemas.microsoft.com/office/word/2010/wordprocessingShape" mc:Ignorable="w14 w15 wp14">
   <w:p>
     <w:pPr>
       <w:pStyle w:val="Header"/>
@@ -4174,7 +4259,7 @@
         <w:noProof/>
       </w:rPr>
       <w:pict w14:anchorId="16BE14F0">
-        <v:shapetype id="_x0000_t136" coordsize="21600,21600" o:spt="136" adj="10800" path="m@7,0l@8,0m@5,21600l@6,21600e">
+        <v:shapetype id="_x0000_t136" coordsize="21600,21600" o:spt="136" adj="10800" path="m@7,l@8,m@5,21600l@6,21600e">
           <v:formulas>
             <v:f eqn="sum #0 0 10800"/>
             <v:f eqn="prod #0 2 1"/>
@@ -4210,7 +4295,7 @@
 </file>
 
 <file path=word/header5.xml><?xml version="1.0" encoding="utf-8"?>
-<w:hdr xmlns:wpc="http://schemas.microsoft.com/office/word/2010/wordprocessingCanvas" xmlns:mo="http://schemas.microsoft.com/office/mac/office/2008/main" xmlns:mc="http://schemas.openxmlformats.org/markup-compatibility/2006" xmlns:mv="urn:schemas-microsoft-com:mac:vml" xmlns:o="urn:schemas-microsoft-com:office:office" xmlns:r="http://schemas.openxmlformats.org/officeDocument/2006/relationships" xmlns:m="http://schemas.openxmlformats.org/officeDocument/2006/math" xmlns:v="urn:schemas-microsoft-com:vml" xmlns:wp14="http://schemas.microsoft.com/office/word/2010/wordprocessingDrawing" xmlns:wp="http://schemas.openxmlformats.org/drawingml/2006/wordprocessingDrawing" xmlns:w10="urn:schemas-microsoft-com:office:word" xmlns:w="http://schemas.openxmlformats.org/wordprocessingml/2006/main" xmlns:w14="http://schemas.microsoft.com/office/word/2010/wordml" xmlns:w15="http://schemas.microsoft.com/office/word/2012/wordml" xmlns:wpg="http://schemas.microsoft.com/office/word/2010/wordprocessingGroup" xmlns:wpi="http://schemas.microsoft.com/office/word/2010/wordprocessingInk" xmlns:wne="http://schemas.microsoft.com/office/word/2006/wordml" xmlns:wps="http://schemas.microsoft.com/office/word/2010/wordprocessingShape" mc:Ignorable="w14 w15 wp14 mv">
+<w:hdr xmlns:wpc="http://schemas.microsoft.com/office/word/2010/wordprocessingCanvas" xmlns:mc="http://schemas.openxmlformats.org/markup-compatibility/2006" xmlns:o="urn:schemas-microsoft-com:office:office" xmlns:r="http://schemas.openxmlformats.org/officeDocument/2006/relationships" xmlns:m="http://schemas.openxmlformats.org/officeDocument/2006/math" xmlns:v="urn:schemas-microsoft-com:vml" xmlns:wp14="http://schemas.microsoft.com/office/word/2010/wordprocessingDrawing" xmlns:wp="http://schemas.openxmlformats.org/drawingml/2006/wordprocessingDrawing" xmlns:w10="urn:schemas-microsoft-com:office:word" xmlns:w="http://schemas.openxmlformats.org/wordprocessingml/2006/main" xmlns:w14="http://schemas.microsoft.com/office/word/2010/wordml" xmlns:w15="http://schemas.microsoft.com/office/word/2012/wordml" xmlns:wpg="http://schemas.microsoft.com/office/word/2010/wordprocessingGroup" xmlns:wpi="http://schemas.microsoft.com/office/word/2010/wordprocessingInk" xmlns:wne="http://schemas.microsoft.com/office/word/2006/wordml" xmlns:wps="http://schemas.microsoft.com/office/word/2010/wordprocessingShape" mc:Ignorable="w14 w15 wp14">
   <w:p>
     <w:pPr>
       <w:pStyle w:val="Header"/>
@@ -4220,7 +4305,7 @@
         <w:noProof/>
       </w:rPr>
       <w:pict w14:anchorId="1536055F">
-        <v:shapetype id="_x0000_t136" coordsize="21600,21600" o:spt="136" adj="10800" path="m@7,0l@8,0m@5,21600l@6,21600e">
+        <v:shapetype id="_x0000_t136" coordsize="21600,21600" o:spt="136" adj="10800" path="m@7,l@8,m@5,21600l@6,21600e">
           <v:formulas>
             <v:f eqn="sum #0 0 10800"/>
             <v:f eqn="prod #0 2 1"/>
@@ -4256,7 +4341,7 @@
 </file>
 
 <file path=word/header6.xml><?xml version="1.0" encoding="utf-8"?>
-<w:hdr xmlns:wpc="http://schemas.microsoft.com/office/word/2010/wordprocessingCanvas" xmlns:mo="http://schemas.microsoft.com/office/mac/office/2008/main" xmlns:mc="http://schemas.openxmlformats.org/markup-compatibility/2006" xmlns:mv="urn:schemas-microsoft-com:mac:vml" xmlns:o="urn:schemas-microsoft-com:office:office" xmlns:r="http://schemas.openxmlformats.org/officeDocument/2006/relationships" xmlns:m="http://schemas.openxmlformats.org/officeDocument/2006/math" xmlns:v="urn:schemas-microsoft-com:vml" xmlns:wp14="http://schemas.microsoft.com/office/word/2010/wordprocessingDrawing" xmlns:wp="http://schemas.openxmlformats.org/drawingml/2006/wordprocessingDrawing" xmlns:w10="urn:schemas-microsoft-com:office:word" xmlns:w="http://schemas.openxmlformats.org/wordprocessingml/2006/main" xmlns:w14="http://schemas.microsoft.com/office/word/2010/wordml" xmlns:w15="http://schemas.microsoft.com/office/word/2012/wordml" xmlns:wpg="http://schemas.microsoft.com/office/word/2010/wordprocessingGroup" xmlns:wpi="http://schemas.microsoft.com/office/word/2010/wordprocessingInk" xmlns:wne="http://schemas.microsoft.com/office/word/2006/wordml" xmlns:wps="http://schemas.microsoft.com/office/word/2010/wordprocessingShape" mc:Ignorable="w14 w15 wp14 mv">
+<w:hdr xmlns:wpc="http://schemas.microsoft.com/office/word/2010/wordprocessingCanvas" xmlns:mc="http://schemas.openxmlformats.org/markup-compatibility/2006" xmlns:o="urn:schemas-microsoft-com:office:office" xmlns:r="http://schemas.openxmlformats.org/officeDocument/2006/relationships" xmlns:m="http://schemas.openxmlformats.org/officeDocument/2006/math" xmlns:v="urn:schemas-microsoft-com:vml" xmlns:wp14="http://schemas.microsoft.com/office/word/2010/wordprocessingDrawing" xmlns:wp="http://schemas.openxmlformats.org/drawingml/2006/wordprocessingDrawing" xmlns:w10="urn:schemas-microsoft-com:office:word" xmlns:w="http://schemas.openxmlformats.org/wordprocessingml/2006/main" xmlns:w14="http://schemas.microsoft.com/office/word/2010/wordml" xmlns:w15="http://schemas.microsoft.com/office/word/2012/wordml" xmlns:wpg="http://schemas.microsoft.com/office/word/2010/wordprocessingGroup" xmlns:wpi="http://schemas.microsoft.com/office/word/2010/wordprocessingInk" xmlns:wne="http://schemas.microsoft.com/office/word/2006/wordml" xmlns:wps="http://schemas.microsoft.com/office/word/2010/wordprocessingShape" mc:Ignorable="w14 w15 wp14">
   <w:p>
     <w:pPr>
       <w:pStyle w:val="GlobeteamNavnetrk"/>
@@ -4271,7 +4356,7 @@
         <w:noProof/>
       </w:rPr>
       <w:pict w14:anchorId="5478BA3E">
-        <v:shapetype id="_x0000_t136" coordsize="21600,21600" o:spt="136" adj="10800" path="m@7,0l@8,0m@5,21600l@6,21600e">
+        <v:shapetype id="_x0000_t136" coordsize="21600,21600" o:spt="136" adj="10800" path="m@7,l@8,m@5,21600l@6,21600e">
           <v:formulas>
             <v:f eqn="sum #0 0 10800"/>
             <v:f eqn="prod #0 2 1"/>
@@ -4310,11 +4395,11 @@
         <w:lang w:val="en-US" w:eastAsia="en-US"/>
       </w:rPr>
       <w:pict w14:anchorId="368DC739">
-        <v:shapetype id="_x0000_t202" coordsize="21600,21600" o:spt="202" path="m0,0l0,21600,21600,21600,21600,0xe">
+        <v:shapetype id="_x0000_t202" coordsize="21600,21600" o:spt="202" path="m,l,21600r21600,l21600,xe">
           <v:stroke joinstyle="miter"/>
           <v:path gradientshapeok="t" o:connecttype="rect"/>
         </v:shapetype>
-        <v:shape id="Text_x0020_Box_x0020_30" o:spid="_x0000_s2115" type="#_x0000_t202" style="position:absolute;left:0;text-align:left;margin-left:14.2pt;margin-top:53pt;width:320.9pt;height:5.65pt;z-index:251647488;visibility:visible;mso-position-horizontal-relative:page;mso-position-vertical-relative:page" o:gfxdata="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" fillcolor="#6579ae" stroked="f">
+        <v:shape id="Text Box 30" o:spid="_x0000_s2115" type="#_x0000_t202" style="position:absolute;left:0;text-align:left;margin-left:14.2pt;margin-top:53pt;width:320.9pt;height:5.65pt;z-index:251647488;visibility:visible;mso-position-horizontal-relative:page;mso-position-vertical-relative:page" o:gfxdata="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" fillcolor="#6579ae" stroked="f">
           <v:textbox>
             <w:txbxContent>
               <w:p/>
@@ -4333,7 +4418,7 @@
         <w:lang w:val="en-US" w:eastAsia="en-US"/>
       </w:rPr>
       <w:pict w14:anchorId="7820A25B">
-        <v:shape id="Text_x0020_Box_x0020_28" o:spid="_x0000_s2114" type="#_x0000_t202" style="position:absolute;left:0;text-align:left;margin-left:14.2pt;margin-top:280.65pt;width:44.1pt;height:34pt;z-index:251646464;visibility:visible;mso-position-horizontal-relative:page;mso-position-vertical-relative:page" o:gfxdata="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" fillcolor="#6579ae" stroked="f">
+        <v:shape id="Text Box 28" o:spid="_x0000_s2114" type="#_x0000_t202" style="position:absolute;left:0;text-align:left;margin-left:14.2pt;margin-top:280.65pt;width:44.1pt;height:34pt;z-index:251646464;visibility:visible;mso-position-horizontal-relative:page;mso-position-vertical-relative:page" o:gfxdata="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" fillcolor="#6579ae" stroked="f">
           <v:textbox>
             <w:txbxContent>
               <w:p/>
@@ -4352,7 +4437,7 @@
         <w:lang w:val="en-US" w:eastAsia="en-US"/>
       </w:rPr>
       <w:pict w14:anchorId="1701764C">
-        <v:shape id="Text_x0020_Box_x0020_27" o:spid="_x0000_s2113" type="#_x0000_t202" style="position:absolute;left:0;text-align:left;margin-left:14.2pt;margin-top:223.95pt;width:44.1pt;height:22.7pt;z-index:251645440;visibility:visible;mso-position-horizontal-relative:page;mso-position-vertical-relative:page" o:gfxdata="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" fillcolor="#6579ae" stroked="f">
+        <v:shape id="Text Box 27" o:spid="_x0000_s2113" type="#_x0000_t202" style="position:absolute;left:0;text-align:left;margin-left:14.2pt;margin-top:223.95pt;width:44.1pt;height:22.7pt;z-index:251645440;visibility:visible;mso-position-horizontal-relative:page;mso-position-vertical-relative:page" o:gfxdata="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" fillcolor="#6579ae" stroked="f">
           <v:textbox>
             <w:txbxContent>
               <w:p/>
@@ -4429,7 +4514,7 @@
         <w:lang w:val="en-US" w:eastAsia="en-US"/>
       </w:rPr>
       <w:pict w14:anchorId="7F1DB6D4">
-        <v:shape id="Text_x0020_Box_x0020_25" o:spid="_x0000_s2112" type="#_x0000_t202" style="position:absolute;left:0;text-align:left;margin-left:14.2pt;margin-top:170.1pt;width:44.1pt;height:14.15pt;z-index:251643392;visibility:visible;mso-position-horizontal-relative:page;mso-position-vertical-relative:page" o:gfxdata="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" fillcolor="#6579ae" stroked="f">
+        <v:shape id="Text Box 25" o:spid="_x0000_s2112" type="#_x0000_t202" style="position:absolute;left:0;text-align:left;margin-left:14.2pt;margin-top:170.1pt;width:44.1pt;height:14.15pt;z-index:251643392;visibility:visible;mso-position-horizontal-relative:page;mso-position-vertical-relative:page" o:gfxdata="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" fillcolor="#6579ae" stroked="f">
           <v:textbox>
             <w:txbxContent>
               <w:p/>
@@ -4461,8 +4546,8 @@
 </file>
 
 <file path=word/numbering.xml><?xml version="1.0" encoding="utf-8"?>
-<w:numbering xmlns:wpc="http://schemas.microsoft.com/office/word/2010/wordprocessingCanvas" xmlns:mo="http://schemas.microsoft.com/office/mac/office/2008/main" xmlns:mc="http://schemas.openxmlformats.org/markup-compatibility/2006" xmlns:mv="urn:schemas-microsoft-com:mac:vml" xmlns:o="urn:schemas-microsoft-com:office:office" xmlns:r="http://schemas.openxmlformats.org/officeDocument/2006/relationships" xmlns:m="http://schemas.openxmlformats.org/officeDocument/2006/math" xmlns:v="urn:schemas-microsoft-com:vml" xmlns:wp14="http://schemas.microsoft.com/office/word/2010/wordprocessingDrawing" xmlns:wp="http://schemas.openxmlformats.org/drawingml/2006/wordprocessingDrawing" xmlns:w10="urn:schemas-microsoft-com:office:word" xmlns:w="http://schemas.openxmlformats.org/wordprocessingml/2006/main" xmlns:w14="http://schemas.microsoft.com/office/word/2010/wordml" xmlns:w15="http://schemas.microsoft.com/office/word/2012/wordml" xmlns:wpg="http://schemas.microsoft.com/office/word/2010/wordprocessingGroup" xmlns:wpi="http://schemas.microsoft.com/office/word/2010/wordprocessingInk" xmlns:wne="http://schemas.microsoft.com/office/word/2006/wordml" xmlns:wps="http://schemas.microsoft.com/office/word/2010/wordprocessingShape" mc:Ignorable="w14 w15 wp14 mv">
-  <w:abstractNum w:abstractNumId="0">
+<w:numbering xmlns:wpc="http://schemas.microsoft.com/office/word/2010/wordprocessingCanvas" xmlns:mc="http://schemas.openxmlformats.org/markup-compatibility/2006" xmlns:o="urn:schemas-microsoft-com:office:office" xmlns:r="http://schemas.openxmlformats.org/officeDocument/2006/relationships" xmlns:m="http://schemas.openxmlformats.org/officeDocument/2006/math" xmlns:v="urn:schemas-microsoft-com:vml" xmlns:wp14="http://schemas.microsoft.com/office/word/2010/wordprocessingDrawing" xmlns:wp="http://schemas.openxmlformats.org/drawingml/2006/wordprocessingDrawing" xmlns:w10="urn:schemas-microsoft-com:office:word" xmlns:w="http://schemas.openxmlformats.org/wordprocessingml/2006/main" xmlns:w14="http://schemas.microsoft.com/office/word/2010/wordml" xmlns:w15="http://schemas.microsoft.com/office/word/2012/wordml" xmlns:wpg="http://schemas.microsoft.com/office/word/2010/wordprocessingGroup" xmlns:wpi="http://schemas.microsoft.com/office/word/2010/wordprocessingInk" xmlns:wne="http://schemas.microsoft.com/office/word/2006/wordml" xmlns:wps="http://schemas.microsoft.com/office/word/2010/wordprocessingShape" mc:Ignorable="w14 w15 wp14">
+  <w:abstractNum w:abstractNumId="0" w15:restartNumberingAfterBreak="0">
     <w:nsid w:val="FFFFFF89"/>
     <w:multiLevelType w:val="singleLevel"/>
     <w:tmpl w:val="C6FEB120"/>
@@ -4483,7 +4568,7 @@
       </w:rPr>
     </w:lvl>
   </w:abstractNum>
-  <w:abstractNum w:abstractNumId="1">
+  <w:abstractNum w:abstractNumId="1" w15:restartNumberingAfterBreak="0">
     <w:nsid w:val="09CD3E14"/>
     <w:multiLevelType w:val="hybridMultilevel"/>
     <w:tmpl w:val="7D360F68"/>
@@ -4569,7 +4654,7 @@
       </w:pPr>
     </w:lvl>
   </w:abstractNum>
-  <w:abstractNum w:abstractNumId="2">
+  <w:abstractNum w:abstractNumId="2" w15:restartNumberingAfterBreak="0">
     <w:nsid w:val="0CEB4EA4"/>
     <w:multiLevelType w:val="multilevel"/>
     <w:tmpl w:val="6A32903C"/>
@@ -4682,7 +4767,7 @@
       </w:pPr>
     </w:lvl>
   </w:abstractNum>
-  <w:abstractNum w:abstractNumId="3">
+  <w:abstractNum w:abstractNumId="3" w15:restartNumberingAfterBreak="0">
     <w:nsid w:val="0E754C6F"/>
     <w:multiLevelType w:val="hybridMultilevel"/>
     <w:tmpl w:val="28DCE2DC"/>
@@ -4795,7 +4880,7 @@
       </w:rPr>
     </w:lvl>
   </w:abstractNum>
-  <w:abstractNum w:abstractNumId="4">
+  <w:abstractNum w:abstractNumId="4" w15:restartNumberingAfterBreak="0">
     <w:nsid w:val="0EFC13B8"/>
     <w:multiLevelType w:val="hybridMultilevel"/>
     <w:tmpl w:val="1F26784C"/>
@@ -4908,7 +4993,7 @@
       </w:rPr>
     </w:lvl>
   </w:abstractNum>
-  <w:abstractNum w:abstractNumId="5">
+  <w:abstractNum w:abstractNumId="5" w15:restartNumberingAfterBreak="0">
     <w:nsid w:val="114B1A6A"/>
     <w:multiLevelType w:val="hybridMultilevel"/>
     <w:tmpl w:val="07186218"/>
@@ -5021,7 +5106,7 @@
       </w:rPr>
     </w:lvl>
   </w:abstractNum>
-  <w:abstractNum w:abstractNumId="6">
+  <w:abstractNum w:abstractNumId="6" w15:restartNumberingAfterBreak="0">
     <w:nsid w:val="1711242E"/>
     <w:multiLevelType w:val="hybridMultilevel"/>
     <w:tmpl w:val="96107910"/>
@@ -5134,7 +5219,7 @@
       </w:rPr>
     </w:lvl>
   </w:abstractNum>
-  <w:abstractNum w:abstractNumId="7">
+  <w:abstractNum w:abstractNumId="7" w15:restartNumberingAfterBreak="0">
     <w:nsid w:val="1C7E4EEF"/>
     <w:multiLevelType w:val="hybridMultilevel"/>
     <w:tmpl w:val="F2FA1A72"/>
@@ -5223,7 +5308,7 @@
       </w:pPr>
     </w:lvl>
   </w:abstractNum>
-  <w:abstractNum w:abstractNumId="8">
+  <w:abstractNum w:abstractNumId="8" w15:restartNumberingAfterBreak="0">
     <w:nsid w:val="1CA805B4"/>
     <w:multiLevelType w:val="hybridMultilevel"/>
     <w:tmpl w:val="CF54765E"/>
@@ -5336,7 +5421,7 @@
       </w:rPr>
     </w:lvl>
   </w:abstractNum>
-  <w:abstractNum w:abstractNumId="9">
+  <w:abstractNum w:abstractNumId="9" w15:restartNumberingAfterBreak="0">
     <w:nsid w:val="241F74D0"/>
     <w:multiLevelType w:val="hybridMultilevel"/>
     <w:tmpl w:val="2F16E66E"/>
@@ -5449,7 +5534,7 @@
       </w:rPr>
     </w:lvl>
   </w:abstractNum>
-  <w:abstractNum w:abstractNumId="10">
+  <w:abstractNum w:abstractNumId="10" w15:restartNumberingAfterBreak="0">
     <w:nsid w:val="2FA17FF4"/>
     <w:multiLevelType w:val="hybridMultilevel"/>
     <w:tmpl w:val="F1027A86"/>
@@ -5562,7 +5647,7 @@
       </w:rPr>
     </w:lvl>
   </w:abstractNum>
-  <w:abstractNum w:abstractNumId="11">
+  <w:abstractNum w:abstractNumId="11" w15:restartNumberingAfterBreak="0">
     <w:nsid w:val="37E7661C"/>
     <w:multiLevelType w:val="multilevel"/>
     <w:tmpl w:val="06FC5B72"/>
@@ -5711,7 +5796,7 @@
       </w:rPr>
     </w:lvl>
   </w:abstractNum>
-  <w:abstractNum w:abstractNumId="12">
+  <w:abstractNum w:abstractNumId="12" w15:restartNumberingAfterBreak="0">
     <w:nsid w:val="41DA035D"/>
     <w:multiLevelType w:val="multilevel"/>
     <w:tmpl w:val="8488ECF4"/>
@@ -5860,7 +5945,7 @@
       </w:rPr>
     </w:lvl>
   </w:abstractNum>
-  <w:abstractNum w:abstractNumId="13">
+  <w:abstractNum w:abstractNumId="13" w15:restartNumberingAfterBreak="0">
     <w:nsid w:val="4BFC562C"/>
     <w:multiLevelType w:val="hybridMultilevel"/>
     <w:tmpl w:val="7382DC72"/>
@@ -5972,7 +6057,7 @@
       </w:rPr>
     </w:lvl>
   </w:abstractNum>
-  <w:abstractNum w:abstractNumId="14">
+  <w:abstractNum w:abstractNumId="14" w15:restartNumberingAfterBreak="0">
     <w:nsid w:val="541A3077"/>
     <w:multiLevelType w:val="hybridMultilevel"/>
     <w:tmpl w:val="FE56B916"/>
@@ -6085,7 +6170,7 @@
       </w:rPr>
     </w:lvl>
   </w:abstractNum>
-  <w:abstractNum w:abstractNumId="15">
+  <w:abstractNum w:abstractNumId="15" w15:restartNumberingAfterBreak="0">
     <w:nsid w:val="5DB40D81"/>
     <w:multiLevelType w:val="hybridMultilevel"/>
     <w:tmpl w:val="D8CE0E9A"/>
@@ -6174,7 +6259,7 @@
       </w:pPr>
     </w:lvl>
   </w:abstractNum>
-  <w:abstractNum w:abstractNumId="16">
+  <w:abstractNum w:abstractNumId="16" w15:restartNumberingAfterBreak="0">
     <w:nsid w:val="5DD57D30"/>
     <w:multiLevelType w:val="hybridMultilevel"/>
     <w:tmpl w:val="9956E762"/>
@@ -6263,7 +6348,7 @@
       </w:pPr>
     </w:lvl>
   </w:abstractNum>
-  <w:abstractNum w:abstractNumId="17">
+  <w:abstractNum w:abstractNumId="17" w15:restartNumberingAfterBreak="0">
     <w:nsid w:val="612C1BFE"/>
     <w:multiLevelType w:val="multilevel"/>
     <w:tmpl w:val="382090EE"/>
@@ -6412,7 +6497,7 @@
       </w:rPr>
     </w:lvl>
   </w:abstractNum>
-  <w:abstractNum w:abstractNumId="18">
+  <w:abstractNum w:abstractNumId="18" w15:restartNumberingAfterBreak="0">
     <w:nsid w:val="63BB419B"/>
     <w:multiLevelType w:val="multilevel"/>
     <w:tmpl w:val="4D2E630C"/>
@@ -6561,7 +6646,7 @@
       </w:rPr>
     </w:lvl>
   </w:abstractNum>
-  <w:abstractNum w:abstractNumId="19">
+  <w:abstractNum w:abstractNumId="19" w15:restartNumberingAfterBreak="0">
     <w:nsid w:val="69582783"/>
     <w:multiLevelType w:val="hybridMultilevel"/>
     <w:tmpl w:val="F43684D2"/>
@@ -6673,7 +6758,7 @@
       </w:rPr>
     </w:lvl>
   </w:abstractNum>
-  <w:abstractNum w:abstractNumId="20">
+  <w:abstractNum w:abstractNumId="20" w15:restartNumberingAfterBreak="0">
     <w:nsid w:val="6AE52423"/>
     <w:multiLevelType w:val="multilevel"/>
     <w:tmpl w:val="009E1AD8"/>
@@ -6822,7 +6907,7 @@
       </w:rPr>
     </w:lvl>
   </w:abstractNum>
-  <w:abstractNum w:abstractNumId="21">
+  <w:abstractNum w:abstractNumId="21" w15:restartNumberingAfterBreak="0">
     <w:nsid w:val="6FC0657A"/>
     <w:multiLevelType w:val="hybridMultilevel"/>
     <w:tmpl w:val="EA74FA24"/>
@@ -6934,7 +7019,7 @@
       </w:rPr>
     </w:lvl>
   </w:abstractNum>
-  <w:abstractNum w:abstractNumId="22">
+  <w:abstractNum w:abstractNumId="22" w15:restartNumberingAfterBreak="0">
     <w:nsid w:val="6FF25C67"/>
     <w:multiLevelType w:val="hybridMultilevel"/>
     <w:tmpl w:val="DC1A92AE"/>
@@ -7046,7 +7131,7 @@
       </w:rPr>
     </w:lvl>
   </w:abstractNum>
-  <w:abstractNum w:abstractNumId="23">
+  <w:abstractNum w:abstractNumId="23" w15:restartNumberingAfterBreak="0">
     <w:nsid w:val="752C6490"/>
     <w:multiLevelType w:val="hybridMultilevel"/>
     <w:tmpl w:val="8B90A02A"/>
@@ -7158,7 +7243,7 @@
       </w:rPr>
     </w:lvl>
   </w:abstractNum>
-  <w:abstractNum w:abstractNumId="24">
+  <w:abstractNum w:abstractNumId="24" w15:restartNumberingAfterBreak="0">
     <w:nsid w:val="785526C7"/>
     <w:multiLevelType w:val="hybridMultilevel"/>
     <w:tmpl w:val="762E684E"/>
@@ -7270,7 +7355,7 @@
       </w:rPr>
     </w:lvl>
   </w:abstractNum>
-  <w:abstractNum w:abstractNumId="25">
+  <w:abstractNum w:abstractNumId="25" w15:restartNumberingAfterBreak="0">
     <w:nsid w:val="7FA4792F"/>
     <w:multiLevelType w:val="multilevel"/>
     <w:tmpl w:val="C2F831FA"/>
@@ -7512,7 +7597,7 @@
     </w:rPrDefault>
     <w:pPrDefault/>
   </w:docDefaults>
-  <w:latentStyles w:defLockedState="0" w:defUIPriority="0" w:defSemiHidden="0" w:defUnhideWhenUsed="0" w:defQFormat="0" w:count="380">
+  <w:latentStyles w:defLockedState="0" w:defUIPriority="0" w:defSemiHidden="0" w:defUnhideWhenUsed="0" w:defQFormat="0" w:count="371">
     <w:lsdException w:name="Normal" w:qFormat="1"/>
     <w:lsdException w:name="heading 1" w:qFormat="1"/>
     <w:lsdException w:name="heading 2" w:qFormat="1"/>
@@ -7662,15 +7747,6 @@
     <w:lsdException w:name="Table Web 3" w:semiHidden="1" w:unhideWhenUsed="1"/>
     <w:lsdException w:name="Balloon Text" w:semiHidden="1" w:unhideWhenUsed="1"/>
     <w:lsdException w:name="Table Theme" w:semiHidden="1" w:unhideWhenUsed="1"/>
-    <w:lsdException w:name="Note Level 1" w:semiHidden="1" w:unhideWhenUsed="1"/>
-    <w:lsdException w:name="Note Level 2" w:semiHidden="1" w:unhideWhenUsed="1"/>
-    <w:lsdException w:name="Note Level 3" w:semiHidden="1" w:unhideWhenUsed="1"/>
-    <w:lsdException w:name="Note Level 4" w:semiHidden="1" w:unhideWhenUsed="1"/>
-    <w:lsdException w:name="Note Level 5" w:semiHidden="1" w:unhideWhenUsed="1"/>
-    <w:lsdException w:name="Note Level 6" w:semiHidden="1" w:unhideWhenUsed="1"/>
-    <w:lsdException w:name="Note Level 7" w:semiHidden="1" w:unhideWhenUsed="1"/>
-    <w:lsdException w:name="Note Level 8" w:semiHidden="1" w:unhideWhenUsed="1"/>
-    <w:lsdException w:name="Note Level 9" w:semiHidden="1" w:unhideWhenUsed="1"/>
     <w:lsdException w:name="Placeholder Text" w:semiHidden="1" w:uiPriority="99"/>
     <w:lsdException w:name="No Spacing" w:uiPriority="1" w:qFormat="1"/>
     <w:lsdException w:name="Light Shading" w:uiPriority="60"/>
@@ -8184,7 +8260,6 @@
     <w:basedOn w:val="TableNormal"/>
     <w:rsid w:val="00FA4029"/>
     <w:tblPr>
-      <w:tblInd w:w="0" w:type="dxa"/>
       <w:tblBorders>
         <w:top w:val="single" w:sz="4" w:space="0" w:color="000000"/>
         <w:left w:val="single" w:sz="4" w:space="0" w:color="000000"/>
@@ -8193,12 +8268,6 @@
         <w:insideH w:val="single" w:sz="4" w:space="0" w:color="000000"/>
         <w:insideV w:val="single" w:sz="4" w:space="0" w:color="000000"/>
       </w:tblBorders>
-      <w:tblCellMar>
-        <w:top w:w="0" w:type="dxa"/>
-        <w:left w:w="108" w:type="dxa"/>
-        <w:bottom w:w="0" w:type="dxa"/>
-        <w:right w:w="108" w:type="dxa"/>
-      </w:tblCellMar>
     </w:tblPr>
   </w:style>
   <w:style w:type="table" w:styleId="TableClassic2">
@@ -8210,17 +8279,10 @@
       <w:jc w:val="both"/>
     </w:pPr>
     <w:tblPr>
-      <w:tblInd w:w="0" w:type="dxa"/>
       <w:tblBorders>
         <w:top w:val="single" w:sz="12" w:space="0" w:color="000000"/>
         <w:bottom w:val="single" w:sz="12" w:space="0" w:color="000000"/>
       </w:tblBorders>
-      <w:tblCellMar>
-        <w:top w:w="0" w:type="dxa"/>
-        <w:left w:w="108" w:type="dxa"/>
-        <w:bottom w:w="0" w:type="dxa"/>
-        <w:right w:w="108" w:type="dxa"/>
-      </w:tblCellMar>
     </w:tblPr>
     <w:tcPr>
       <w:shd w:val="clear" w:color="auto" w:fill="auto"/>
@@ -8363,7 +8425,6 @@
     <w:next w:val="TableGrid"/>
     <w:rsid w:val="002317AD"/>
     <w:tblPr>
-      <w:tblInd w:w="0" w:type="dxa"/>
       <w:tblBorders>
         <w:top w:val="single" w:sz="4" w:space="0" w:color="auto"/>
         <w:left w:val="single" w:sz="4" w:space="0" w:color="auto"/>
@@ -8372,12 +8433,6 @@
         <w:insideH w:val="single" w:sz="4" w:space="0" w:color="auto"/>
         <w:insideV w:val="single" w:sz="4" w:space="0" w:color="auto"/>
       </w:tblBorders>
-      <w:tblCellMar>
-        <w:top w:w="0" w:type="dxa"/>
-        <w:left w:w="108" w:type="dxa"/>
-        <w:bottom w:w="0" w:type="dxa"/>
-        <w:right w:w="108" w:type="dxa"/>
-      </w:tblCellMar>
     </w:tblPr>
   </w:style>
   <w:style w:type="paragraph" w:styleId="CommentSubject">
@@ -8855,7 +8910,7 @@
 </file>
 
 <file path=customXml/itemProps1.xml><?xml version="1.0" encoding="utf-8"?>
-<ds:datastoreItem xmlns:ds="http://schemas.openxmlformats.org/officeDocument/2006/customXml" ds:itemID="{E8505C99-0751-1045-B04A-30B4643CA0E7}">
+<ds:datastoreItem xmlns:ds="http://schemas.openxmlformats.org/officeDocument/2006/customXml" ds:itemID="{7A532381-C2E8-43BA-88D7-E61DA5BA3C70}">
   <ds:schemaRefs>
     <ds:schemaRef ds:uri="http://schemas.openxmlformats.org/officeDocument/2006/bibliography"/>
   </ds:schemaRefs>

</xml_diff>